<commit_message>
Tesztjegyzőkönyv regisztráció részében elírások javítása
</commit_message>
<xml_diff>
--- a/docs/Tesztelések/Tesztjegyzokonyv_VCS.docx
+++ b/docs/Tesztelések/Tesztjegyzokonyv_VCS.docx
@@ -2269,15 +2269,7 @@
                 <w:sz w:val="28"/>
                 <w:szCs w:val="28"/>
               </w:rPr>
-              <w:t xml:space="preserve">hagyás esetén jelez a rendszer. </w:t>
-            </w:r>
-            <w:r>
-              <w:rPr>
-                <w:rFonts w:ascii="Times New Roman" w:hAnsi="Times New Roman" w:cs="Times New Roman"/>
-                <w:sz w:val="28"/>
-                <w:szCs w:val="28"/>
-              </w:rPr>
-              <w:t>Csak 0 és 999 közötti érték adható meg</w:t>
+              <w:t>hagyás esetén jelez a rendszer. Csak 0 és 999 közötti érték adható meg</w:t>
             </w:r>
           </w:p>
         </w:tc>
@@ -2490,16 +2482,7 @@
           <w:szCs w:val="28"/>
         </w:rPr>
         <w:lastRenderedPageBreak/>
-        <w:t>Keresés</w:t>
-      </w:r>
-      <w:r>
-        <w:rPr>
-          <w:rFonts w:ascii="Times New Roman" w:hAnsi="Times New Roman" w:cs="Times New Roman"/>
-          <w:b/>
-          <w:sz w:val="28"/>
-          <w:szCs w:val="28"/>
-        </w:rPr>
-        <w:t xml:space="preserve"> </w:t>
+        <w:t xml:space="preserve">Keresés </w:t>
       </w:r>
       <w:r>
         <w:rPr>
@@ -2833,15 +2816,7 @@
                 <w:sz w:val="28"/>
                 <w:szCs w:val="28"/>
               </w:rPr>
-              <w:t xml:space="preserve">Adatbázis segítségével átirányít egy oldalra, ahol kilistázza az összes </w:t>
-            </w:r>
-            <w:r>
-              <w:rPr>
-                <w:rFonts w:ascii="Times New Roman" w:hAnsi="Times New Roman" w:cs="Times New Roman"/>
-                <w:sz w:val="28"/>
-                <w:szCs w:val="28"/>
-              </w:rPr>
-              <w:t>pizzát.</w:t>
+              <w:t>Adatbázis segítségével átirányít egy oldalra, ahol kilistázza az összes pizzát.</w:t>
             </w:r>
           </w:p>
         </w:tc>
@@ -3915,31 +3890,7 @@
                 <w:sz w:val="28"/>
                 <w:szCs w:val="28"/>
               </w:rPr>
-              <w:t xml:space="preserve"> menüre húzva az egeret kilis</w:t>
-            </w:r>
-            <w:r>
-              <w:rPr>
-                <w:rFonts w:ascii="Times New Roman" w:hAnsi="Times New Roman" w:cs="Times New Roman"/>
-                <w:sz w:val="28"/>
-                <w:szCs w:val="28"/>
-              </w:rPr>
-              <w:t>tázza a termékek kategóriáit. A</w:t>
-            </w:r>
-            <w:r>
-              <w:rPr>
-                <w:rFonts w:ascii="Times New Roman" w:hAnsi="Times New Roman" w:cs="Times New Roman"/>
-                <w:sz w:val="28"/>
-                <w:szCs w:val="28"/>
-              </w:rPr>
-              <w:t>zon belül egy adott termék csoportra kattintva</w:t>
-            </w:r>
-            <w:r>
-              <w:rPr>
-                <w:rFonts w:ascii="Times New Roman" w:hAnsi="Times New Roman" w:cs="Times New Roman"/>
-                <w:sz w:val="28"/>
-                <w:szCs w:val="28"/>
-              </w:rPr>
-              <w:t xml:space="preserve"> viszont nem történik semmi.</w:t>
+              <w:t xml:space="preserve"> menüre húzva az egeret kilistázza a termékek kategóriáit. Azon belül egy adott termék csoportra kattintva viszont nem történik semmi.</w:t>
             </w:r>
           </w:p>
         </w:tc>
@@ -4108,16 +4059,7 @@
           <w:szCs w:val="28"/>
         </w:rPr>
         <w:lastRenderedPageBreak/>
-        <w:t>Login</w:t>
-      </w:r>
-      <w:r>
-        <w:rPr>
-          <w:rFonts w:ascii="Times New Roman" w:hAnsi="Times New Roman" w:cs="Times New Roman"/>
-          <w:b/>
-          <w:sz w:val="28"/>
-          <w:szCs w:val="28"/>
-        </w:rPr>
-        <w:t xml:space="preserve"> tesztelése</w:t>
+        <w:t>Login tesztelése</w:t>
       </w:r>
     </w:p>
     <w:tbl>
@@ -4435,23 +4377,7 @@
                 <w:sz w:val="28"/>
                 <w:szCs w:val="28"/>
               </w:rPr>
-              <w:t xml:space="preserve">A regisztrációhoz hasonló módon leellenőrzi a rendszer a </w:t>
-            </w:r>
-            <w:r>
-              <w:rPr>
-                <w:rFonts w:ascii="Times New Roman" w:hAnsi="Times New Roman" w:cs="Times New Roman"/>
-                <w:sz w:val="28"/>
-                <w:szCs w:val="28"/>
-              </w:rPr>
-              <w:t>jelszó</w:t>
-            </w:r>
-            <w:r>
-              <w:rPr>
-                <w:rFonts w:ascii="Times New Roman" w:hAnsi="Times New Roman" w:cs="Times New Roman"/>
-                <w:sz w:val="28"/>
-                <w:szCs w:val="28"/>
-              </w:rPr>
-              <w:t xml:space="preserve"> tulajdonságait</w:t>
+              <w:t>A regisztrációhoz hasonló módon leellenőrzi a rendszer a jelszó tulajdonságait</w:t>
             </w:r>
           </w:p>
         </w:tc>
@@ -4737,15 +4663,7 @@
                 <w:sz w:val="28"/>
                 <w:szCs w:val="28"/>
               </w:rPr>
-              <w:t>Hibás felhasználónév vagy</w:t>
-            </w:r>
-            <w:r>
-              <w:rPr>
-                <w:rFonts w:ascii="Times New Roman" w:hAnsi="Times New Roman" w:cs="Times New Roman"/>
-                <w:sz w:val="28"/>
-                <w:szCs w:val="28"/>
-              </w:rPr>
-              <w:t xml:space="preserve"> jelszó</w:t>
+              <w:t>Hibás felhasználónév vagy jelszó</w:t>
             </w:r>
           </w:p>
         </w:tc>
@@ -4876,16 +4794,7 @@
           <w:szCs w:val="28"/>
         </w:rPr>
         <w:lastRenderedPageBreak/>
-        <w:t>Regisztráció</w:t>
-      </w:r>
-      <w:r>
-        <w:rPr>
-          <w:rFonts w:ascii="Times New Roman" w:hAnsi="Times New Roman" w:cs="Times New Roman"/>
-          <w:b/>
-          <w:sz w:val="28"/>
-          <w:szCs w:val="28"/>
-        </w:rPr>
-        <w:t xml:space="preserve"> tesztelése</w:t>
+        <w:t>Regisztráció tesztelése</w:t>
       </w:r>
     </w:p>
     <w:tbl>
@@ -5568,16 +5477,14 @@
                 <w:szCs w:val="24"/>
               </w:rPr>
             </w:pPr>
-            <w:proofErr w:type="spellStart"/>
-            <w:r>
-              <w:rPr>
-                <w:rFonts w:ascii="Times New Roman" w:hAnsi="Times New Roman" w:cs="Times New Roman"/>
-                <w:sz w:val="24"/>
-                <w:szCs w:val="24"/>
-              </w:rPr>
-              <w:t>makiverem</w:t>
-            </w:r>
-            <w:proofErr w:type="spellEnd"/>
+            <w:r>
+              <w:rPr>
+                <w:rFonts w:ascii="Times New Roman" w:hAnsi="Times New Roman" w:cs="Times New Roman"/>
+                <w:sz w:val="24"/>
+                <w:szCs w:val="24"/>
+              </w:rPr>
+              <w:t>Férfi</w:t>
+            </w:r>
           </w:p>
         </w:tc>
         <w:tc>
@@ -5598,7 +5505,7 @@
                 <w:sz w:val="24"/>
                 <w:szCs w:val="24"/>
               </w:rPr>
-              <w:t>A termék oldalra lépve kilistázza az eddigi véleményeket az adott termékhez</w:t>
+              <w:t>Legördülő menüből kiválasztani a nemet</w:t>
             </w:r>
           </w:p>
         </w:tc>
@@ -5620,7 +5527,7 @@
                 <w:sz w:val="24"/>
                 <w:szCs w:val="24"/>
               </w:rPr>
-              <w:t>A termék oldalra lépve kilistázza az eddigi véleményeket az adott termékhez</w:t>
+              <w:t>Legördülő menüből kiválasztani a nemet</w:t>
             </w:r>
           </w:p>
         </w:tc>
@@ -5688,16 +5595,14 @@
                 <w:szCs w:val="24"/>
               </w:rPr>
             </w:pPr>
-            <w:proofErr w:type="spellStart"/>
-            <w:r>
-              <w:rPr>
-                <w:rFonts w:ascii="Times New Roman" w:hAnsi="Times New Roman" w:cs="Times New Roman"/>
-                <w:sz w:val="24"/>
-                <w:szCs w:val="24"/>
-              </w:rPr>
-              <w:t>makiverem</w:t>
-            </w:r>
-            <w:proofErr w:type="spellEnd"/>
+            <w:r>
+              <w:rPr>
+                <w:rFonts w:ascii="Times New Roman" w:hAnsi="Times New Roman" w:cs="Times New Roman"/>
+                <w:sz w:val="24"/>
+                <w:szCs w:val="24"/>
+              </w:rPr>
+              <w:t>1999/10/05</w:t>
+            </w:r>
           </w:p>
         </w:tc>
         <w:tc>
@@ -5718,7 +5623,7 @@
                 <w:sz w:val="24"/>
                 <w:szCs w:val="24"/>
               </w:rPr>
-              <w:t>A „Küldés” gombra kattintva, az adott termékhez véleményt küld át a rendszernek.</w:t>
+              <w:t>Nem lehet jövőbeli dátumot megadni</w:t>
             </w:r>
           </w:p>
         </w:tc>
@@ -5740,7 +5645,7 @@
                 <w:sz w:val="24"/>
                 <w:szCs w:val="24"/>
               </w:rPr>
-              <w:t>Semmit nem csinál a gomb.</w:t>
+              <w:t>Nem lehet jövőbeli dátumot megadni</w:t>
             </w:r>
           </w:p>
         </w:tc>
@@ -5978,23 +5883,7 @@
                 <w:sz w:val="24"/>
                 <w:szCs w:val="24"/>
               </w:rPr>
-              <w:t>Város legalább 2</w:t>
-            </w:r>
-            <w:r>
-              <w:rPr>
-                <w:rFonts w:ascii="Times New Roman" w:hAnsi="Times New Roman" w:cs="Times New Roman"/>
-                <w:sz w:val="24"/>
-                <w:szCs w:val="24"/>
-              </w:rPr>
-              <w:t xml:space="preserve"> karakter</w:t>
-            </w:r>
-            <w:r>
-              <w:rPr>
-                <w:rFonts w:ascii="Times New Roman" w:hAnsi="Times New Roman" w:cs="Times New Roman"/>
-                <w:sz w:val="24"/>
-                <w:szCs w:val="24"/>
-              </w:rPr>
-              <w:t xml:space="preserve"> hosszú legyen</w:t>
+              <w:t>Város legalább 2 karakter hosszú legyen</w:t>
             </w:r>
           </w:p>
         </w:tc>
@@ -6218,6 +6107,16 @@
                 <w:sz w:val="24"/>
                 <w:szCs w:val="24"/>
               </w:rPr>
+              <w:t xml:space="preserve">Maximum </w:t>
+            </w:r>
+            <w:bookmarkStart w:id="0" w:name="_GoBack"/>
+            <w:bookmarkEnd w:id="0"/>
+            <w:r>
+              <w:rPr>
+                <w:rFonts w:ascii="Times New Roman" w:hAnsi="Times New Roman" w:cs="Times New Roman"/>
+                <w:sz w:val="24"/>
+                <w:szCs w:val="24"/>
+              </w:rPr>
               <w:t>4 karakter hosszú, 1 és 9999 közötti érték, csak szám</w:t>
             </w:r>
           </w:p>
@@ -6661,10 +6560,7 @@
         </w:tc>
       </w:tr>
     </w:tbl>
-    <w:p>
-      <w:bookmarkStart w:id="0" w:name="_GoBack"/>
-      <w:bookmarkEnd w:id="0"/>
-    </w:p>
+    <w:p/>
     <w:sectPr>
       <w:pgSz w:w="16838" w:h="11906" w:orient="landscape"/>
       <w:pgMar w:top="1417" w:right="1417" w:bottom="1417" w:left="1417" w:header="708" w:footer="708" w:gutter="0"/>
@@ -7072,6 +6968,7 @@
   <w:style w:type="character" w:default="1" w:styleId="Bekezdsalapbettpusa">
     <w:name w:val="Default Paragraph Font"/>
     <w:uiPriority w:val="1"/>
+    <w:semiHidden/>
     <w:unhideWhenUsed/>
   </w:style>
   <w:style w:type="table" w:default="1" w:styleId="Normltblzat">
@@ -7401,7 +7298,7 @@
 </file>
 
 <file path=customXml/itemProps1.xml><?xml version="1.0" encoding="utf-8"?>
-<ds:datastoreItem xmlns:ds="http://schemas.openxmlformats.org/officeDocument/2006/customXml" ds:itemID="{EB233B20-2D06-4BD2-BB9A-92B2A8C60C2C}">
+<ds:datastoreItem xmlns:ds="http://schemas.openxmlformats.org/officeDocument/2006/customXml" ds:itemID="{8E1FF19D-00ED-426E-B2A5-564D88889E7E}">
   <ds:schemaRefs>
     <ds:schemaRef ds:uri="http://schemas.openxmlformats.org/officeDocument/2006/bibliography"/>
   </ds:schemaRefs>

</xml_diff>